<commit_message>
updated docx with figshare citation link
</commit_message>
<xml_diff>
--- a/manuscript.docx
+++ b/manuscript.docx
@@ -302,13 +302,32 @@
       <w:r>
         <w:t xml:space="preserve">2. </w:t>
       </w:r>
+      <w:r>
+        <w:t>Lanfear, Rob</w:t>
+      </w:r>
+      <w:proofErr w:type="gramStart"/>
+      <w:r>
+        <w:t>;</w:t>
+      </w:r>
+      <w:proofErr w:type="gramEnd"/>
+      <w:r>
+        <w:t xml:space="preserve"> Pennell, Matthew W (2014): Publication policies of 31 open access p</w:t>
+      </w:r>
+      <w:r>
+        <w:t xml:space="preserve">ublishers in biology. </w:t>
+      </w:r>
       <w:proofErr w:type="spellStart"/>
-      <w:r>
-        <w:t>Figshare</w:t>
+      <w:proofErr w:type="gramStart"/>
+      <w:r>
+        <w:t>figshare</w:t>
       </w:r>
       <w:proofErr w:type="spellEnd"/>
-      <w:r>
-        <w:t xml:space="preserve"> citation</w:t>
+      <w:proofErr w:type="gramEnd"/>
+      <w:r>
+        <w:t xml:space="preserve">. </w:t>
+      </w:r>
+      <w:r>
+        <w:t>http://dx.doi.org/10.6084/m9.figshare.956240</w:t>
       </w:r>
     </w:p>
     <w:p>
@@ -317,6 +336,8 @@
           <w:lang w:val="en-US"/>
         </w:rPr>
       </w:pPr>
+      <w:bookmarkStart w:id="7" w:name="_GoBack"/>
+      <w:bookmarkEnd w:id="7"/>
       <w:r>
         <w:t xml:space="preserve">3. </w:t>
       </w:r>
@@ -1696,18 +1717,7 @@
                 <w:sz w:val="20"/>
                 <w:szCs w:val="20"/>
               </w:rPr>
-              <w:t>Evolutionar</w:t>
-            </w:r>
-            <w:bookmarkStart w:id="7" w:name="_GoBack"/>
-            <w:bookmarkEnd w:id="7"/>
-            <w:r>
-              <w:rPr>
-                <w:rFonts w:ascii="Cambria" w:eastAsia="Times New Roman" w:hAnsi="Cambria" w:cs="Times New Roman"/>
-                <w:color w:val="000000"/>
-                <w:sz w:val="20"/>
-                <w:szCs w:val="20"/>
-              </w:rPr>
-              <w:t>y applications</w:t>
+              <w:t>Evolutionary applications</w:t>
             </w:r>
           </w:p>
         </w:tc>

</xml_diff>